<commit_message>
Coloquei o nome dos integrantes, enviei no teams
</commit_message>
<xml_diff>
--- a/Trabalho Interdisciplinar.docx
+++ b/Trabalho Interdisciplinar.docx
@@ -1,6 +1,6 @@
 
 <file path=word/document.xml><?xml version="1.0" encoding="utf-8"?>
-<w:document xmlns:wpc="http://schemas.microsoft.com/office/word/2010/wordprocessingCanvas" xmlns:cx="http://schemas.microsoft.com/office/drawing/2014/chartex" xmlns:cx1="http://schemas.microsoft.com/office/drawing/2015/9/8/chartex" xmlns:cx2="http://schemas.microsoft.com/office/drawing/2015/10/21/chartex" xmlns:cx3="http://schemas.microsoft.com/office/drawing/2016/5/9/chartex" xmlns:cx4="http://schemas.microsoft.com/office/drawing/2016/5/10/chartex" xmlns:cx5="http://schemas.microsoft.com/office/drawing/2016/5/11/chartex" xmlns:cx6="http://schemas.microsoft.com/office/drawing/2016/5/12/chartex" xmlns:cx7="http://schemas.microsoft.com/office/drawing/2016/5/13/chartex" xmlns:cx8="http://schemas.microsoft.com/office/drawing/2016/5/14/chartex" xmlns:mc="http://schemas.openxmlformats.org/markup-compatibility/2006" xmlns:aink="http://schemas.microsoft.com/office/drawing/2016/ink" xmlns:am3d="http://schemas.microsoft.com/office/drawing/2017/model3d" xmlns:o="urn:schemas-microsoft-com:office:office" xmlns:r="http://schemas.openxmlformats.org/officeDocument/2006/relationships" xmlns:m="http://schemas.openxmlformats.org/officeDocument/2006/math" xmlns:v="urn:schemas-microsoft-com:vml" xmlns:wp14="http://schemas.microsoft.com/office/word/2010/wordprocessingDrawing" xmlns:wp="http://schemas.openxmlformats.org/drawingml/2006/wordprocessingDrawing" xmlns:w10="urn:schemas-microsoft-com:office:word" xmlns:w="http://schemas.openxmlformats.org/wordprocessingml/2006/main" xmlns:w14="http://schemas.microsoft.com/office/word/2010/wordml" xmlns:w15="http://schemas.microsoft.com/office/word/2012/wordml" xmlns:w16cid="http://schemas.microsoft.com/office/word/2016/wordml/cid" xmlns:w16se="http://schemas.microsoft.com/office/word/2015/wordml/symex" xmlns:wpg="http://schemas.microsoft.com/office/word/2010/wordprocessingGroup" xmlns:wpi="http://schemas.microsoft.com/office/word/2010/wordprocessingInk" xmlns:wne="http://schemas.microsoft.com/office/word/2006/wordml" xmlns:wps="http://schemas.microsoft.com/office/word/2010/wordprocessingShape" mc:Ignorable="w14 w15 w16se w16cid wp14">
+<w:document xmlns:wpc="http://schemas.microsoft.com/office/word/2010/wordprocessingCanvas" xmlns:cx="http://schemas.microsoft.com/office/drawing/2014/chartex" xmlns:cx1="http://schemas.microsoft.com/office/drawing/2015/9/8/chartex" xmlns:cx2="http://schemas.microsoft.com/office/drawing/2015/10/21/chartex" xmlns:cx3="http://schemas.microsoft.com/office/drawing/2016/5/9/chartex" xmlns:cx4="http://schemas.microsoft.com/office/drawing/2016/5/10/chartex" xmlns:cx5="http://schemas.microsoft.com/office/drawing/2016/5/11/chartex" xmlns:cx6="http://schemas.microsoft.com/office/drawing/2016/5/12/chartex" xmlns:cx7="http://schemas.microsoft.com/office/drawing/2016/5/13/chartex" xmlns:cx8="http://schemas.microsoft.com/office/drawing/2016/5/14/chartex" xmlns:mc="http://schemas.openxmlformats.org/markup-compatibility/2006" xmlns:aink="http://schemas.microsoft.com/office/drawing/2016/ink" xmlns:am3d="http://schemas.microsoft.com/office/drawing/2017/model3d" xmlns:o="urn:schemas-microsoft-com:office:office" xmlns:r="http://schemas.openxmlformats.org/officeDocument/2006/relationships" xmlns:m="http://schemas.openxmlformats.org/officeDocument/2006/math" xmlns:v="urn:schemas-microsoft-com:vml" xmlns:wp14="http://schemas.microsoft.com/office/word/2010/wordprocessingDrawing" xmlns:wp="http://schemas.openxmlformats.org/drawingml/2006/wordprocessingDrawing" xmlns:w10="urn:schemas-microsoft-com:office:word" xmlns:w="http://schemas.openxmlformats.org/wordprocessingml/2006/main" xmlns:w14="http://schemas.microsoft.com/office/word/2010/wordml" xmlns:w15="http://schemas.microsoft.com/office/word/2012/wordml" xmlns:w16cex="http://schemas.microsoft.com/office/word/2018/wordml/cex" xmlns:w16cid="http://schemas.microsoft.com/office/word/2016/wordml/cid" xmlns:w16="http://schemas.microsoft.com/office/word/2018/wordml" xmlns:w16se="http://schemas.microsoft.com/office/word/2015/wordml/symex" xmlns:wpg="http://schemas.microsoft.com/office/word/2010/wordprocessingGroup" xmlns:wpi="http://schemas.microsoft.com/office/word/2010/wordprocessingInk" xmlns:wne="http://schemas.microsoft.com/office/word/2006/wordml" xmlns:wps="http://schemas.microsoft.com/office/word/2010/wordprocessingShape" mc:Ignorable="w14 w15 w16se w16cid w16 w16cex wp14">
   <w:body>
     <w:p>
       <w:r>
@@ -8,8 +8,8 @@
           <w:noProof/>
         </w:rPr>
         <w:drawing>
-          <wp:inline distT="0" distB="0" distL="0" distR="0" wp14:anchorId="20D2819C" wp14:editId="65BEDABD">
-            <wp:extent cx="9077325" cy="6886575"/>
+          <wp:inline distT="0" distB="0" distL="0" distR="0" wp14:anchorId="20D2819C" wp14:editId="4DAB77CA">
+            <wp:extent cx="9077325" cy="5020573"/>
             <wp:effectExtent l="0" t="0" r="0" b="0"/>
             <wp:docPr id="4" name="Diagrama 4"/>
             <wp:cNvGraphicFramePr/>
@@ -20,6 +20,15 @@
             </a:graphic>
           </wp:inline>
         </w:drawing>
+      </w:r>
+      <w:r>
+        <w:t xml:space="preserve">Participantes: </w:t>
+      </w:r>
+      <w:r>
+        <w:t>Kauã Maia Aquino, Luís Felipe</w:t>
+      </w:r>
+      <w:r>
+        <w:t>, Luiza Fernandes, Matheus amarante e Richard 2ºC</w:t>
       </w:r>
     </w:p>
     <w:sectPr>
@@ -33,7 +42,7 @@
 </file>
 
 <file path=word/styles.xml><?xml version="1.0" encoding="utf-8"?>
-<w:styles xmlns:mc="http://schemas.openxmlformats.org/markup-compatibility/2006" xmlns:r="http://schemas.openxmlformats.org/officeDocument/2006/relationships" xmlns:w="http://schemas.openxmlformats.org/wordprocessingml/2006/main" xmlns:w14="http://schemas.microsoft.com/office/word/2010/wordml" xmlns:w15="http://schemas.microsoft.com/office/word/2012/wordml" xmlns:w16cid="http://schemas.microsoft.com/office/word/2016/wordml/cid" xmlns:w16se="http://schemas.microsoft.com/office/word/2015/wordml/symex" mc:Ignorable="w14 w15 w16se w16cid">
+<w:styles xmlns:mc="http://schemas.openxmlformats.org/markup-compatibility/2006" xmlns:r="http://schemas.openxmlformats.org/officeDocument/2006/relationships" xmlns:w="http://schemas.openxmlformats.org/wordprocessingml/2006/main" xmlns:w14="http://schemas.microsoft.com/office/word/2010/wordml" xmlns:w15="http://schemas.microsoft.com/office/word/2012/wordml" xmlns:w16cex="http://schemas.microsoft.com/office/word/2018/wordml/cex" xmlns:w16cid="http://schemas.microsoft.com/office/word/2016/wordml/cid" xmlns:w16="http://schemas.microsoft.com/office/word/2018/wordml" xmlns:w16se="http://schemas.microsoft.com/office/word/2015/wordml/symex" mc:Ignorable="w14 w15 w16se w16cid w16 w16cex">
   <w:docDefaults>
     <w:rPrDefault>
       <w:rPr>
@@ -2503,8 +2512,8 @@
       </dsp:nvSpPr>
       <dsp:spPr>
         <a:xfrm>
-          <a:off x="4516440" y="577094"/>
-          <a:ext cx="2607656" cy="91440"/>
+          <a:off x="4522460" y="408191"/>
+          <a:ext cx="1901212" cy="91440"/>
         </a:xfrm>
         <a:custGeom>
           <a:avLst/>
@@ -2518,10 +2527,10 @@
                 <a:pt x="0" y="45720"/>
               </a:moveTo>
               <a:lnTo>
-                <a:pt x="2607656" y="45720"/>
+                <a:pt x="1901212" y="45720"/>
               </a:lnTo>
               <a:lnTo>
-                <a:pt x="2607656" y="86997"/>
+                <a:pt x="1901212" y="75814"/>
               </a:lnTo>
             </a:path>
           </a:pathLst>
@@ -2562,8 +2571,8 @@
       </dsp:nvSpPr>
       <dsp:spPr>
         <a:xfrm>
-          <a:off x="174136" y="2102985"/>
-          <a:ext cx="1033902" cy="3962691"/>
+          <a:off x="1356536" y="1533087"/>
+          <a:ext cx="753806" cy="2889153"/>
         </a:xfrm>
         <a:custGeom>
           <a:avLst/>
@@ -2577,10 +2586,10 @@
                 <a:pt x="0" y="0"/>
               </a:moveTo>
               <a:lnTo>
-                <a:pt x="0" y="3962691"/>
+                <a:pt x="0" y="2889153"/>
               </a:lnTo>
               <a:lnTo>
-                <a:pt x="1033902" y="3962691"/>
+                <a:pt x="753806" y="2889153"/>
               </a:lnTo>
             </a:path>
           </a:pathLst>
@@ -2621,8 +2630,8 @@
       </dsp:nvSpPr>
       <dsp:spPr>
         <a:xfrm>
-          <a:off x="174136" y="2102985"/>
-          <a:ext cx="1019269" cy="3228935"/>
+          <a:off x="1356536" y="1533087"/>
+          <a:ext cx="743137" cy="2354180"/>
         </a:xfrm>
         <a:custGeom>
           <a:avLst/>
@@ -2636,10 +2645,10 @@
                 <a:pt x="0" y="0"/>
               </a:moveTo>
               <a:lnTo>
-                <a:pt x="0" y="3228935"/>
+                <a:pt x="0" y="2354180"/>
               </a:lnTo>
               <a:lnTo>
-                <a:pt x="1019269" y="3228935"/>
+                <a:pt x="743137" y="2354180"/>
               </a:lnTo>
             </a:path>
           </a:pathLst>
@@ -2680,8 +2689,8 @@
       </dsp:nvSpPr>
       <dsp:spPr>
         <a:xfrm>
-          <a:off x="174136" y="2102985"/>
-          <a:ext cx="1018892" cy="2528152"/>
+          <a:off x="1356536" y="1533087"/>
+          <a:ext cx="742862" cy="1843247"/>
         </a:xfrm>
         <a:custGeom>
           <a:avLst/>
@@ -2695,10 +2704,10 @@
                 <a:pt x="0" y="0"/>
               </a:moveTo>
               <a:lnTo>
-                <a:pt x="0" y="2528152"/>
+                <a:pt x="0" y="1843247"/>
               </a:lnTo>
               <a:lnTo>
-                <a:pt x="1018892" y="2528152"/>
+                <a:pt x="742862" y="1843247"/>
               </a:lnTo>
             </a:path>
           </a:pathLst>
@@ -2739,8 +2748,8 @@
       </dsp:nvSpPr>
       <dsp:spPr>
         <a:xfrm>
-          <a:off x="174136" y="2102985"/>
-          <a:ext cx="1017139" cy="1776090"/>
+          <a:off x="1356536" y="1533087"/>
+          <a:ext cx="741584" cy="1294927"/>
         </a:xfrm>
         <a:custGeom>
           <a:avLst/>
@@ -2754,10 +2763,10 @@
                 <a:pt x="0" y="0"/>
               </a:moveTo>
               <a:lnTo>
-                <a:pt x="0" y="1776090"/>
+                <a:pt x="0" y="1294927"/>
               </a:lnTo>
               <a:lnTo>
-                <a:pt x="1017139" y="1776090"/>
+                <a:pt x="741584" y="1294927"/>
               </a:lnTo>
             </a:path>
           </a:pathLst>
@@ -2798,8 +2807,8 @@
       </dsp:nvSpPr>
       <dsp:spPr>
         <a:xfrm>
-          <a:off x="174136" y="2102985"/>
-          <a:ext cx="1010759" cy="1100742"/>
+          <a:off x="1356536" y="1533087"/>
+          <a:ext cx="736933" cy="802538"/>
         </a:xfrm>
         <a:custGeom>
           <a:avLst/>
@@ -2813,10 +2822,10 @@
                 <a:pt x="0" y="0"/>
               </a:moveTo>
               <a:lnTo>
-                <a:pt x="0" y="1100742"/>
+                <a:pt x="0" y="802538"/>
               </a:lnTo>
               <a:lnTo>
-                <a:pt x="1010759" y="1100742"/>
+                <a:pt x="736933" y="802538"/>
               </a:lnTo>
             </a:path>
           </a:pathLst>
@@ -2857,8 +2866,8 @@
       </dsp:nvSpPr>
       <dsp:spPr>
         <a:xfrm>
-          <a:off x="174136" y="2102985"/>
-          <a:ext cx="1007974" cy="470426"/>
+          <a:off x="1356536" y="1533087"/>
+          <a:ext cx="734903" cy="342982"/>
         </a:xfrm>
         <a:custGeom>
           <a:avLst/>
@@ -2872,10 +2881,10 @@
                 <a:pt x="0" y="0"/>
               </a:moveTo>
               <a:lnTo>
-                <a:pt x="0" y="470426"/>
+                <a:pt x="0" y="342982"/>
               </a:lnTo>
               <a:lnTo>
-                <a:pt x="1007974" y="470426"/>
+                <a:pt x="734903" y="342982"/>
               </a:lnTo>
             </a:path>
           </a:pathLst>
@@ -2916,8 +2925,8 @@
       </dsp:nvSpPr>
       <dsp:spPr>
         <a:xfrm>
-          <a:off x="617919" y="1213839"/>
-          <a:ext cx="700677" cy="334418"/>
+          <a:off x="1680093" y="884821"/>
+          <a:ext cx="510856" cy="243820"/>
         </a:xfrm>
         <a:custGeom>
           <a:avLst/>
@@ -2928,16 +2937,16 @@
           <a:pathLst>
             <a:path>
               <a:moveTo>
-                <a:pt x="700677" y="0"/>
+                <a:pt x="510856" y="0"/>
               </a:moveTo>
               <a:lnTo>
-                <a:pt x="700677" y="217925"/>
+                <a:pt x="510856" y="158886"/>
               </a:lnTo>
               <a:lnTo>
-                <a:pt x="0" y="217925"/>
+                <a:pt x="0" y="158886"/>
               </a:lnTo>
               <a:lnTo>
-                <a:pt x="0" y="334418"/>
+                <a:pt x="0" y="243820"/>
               </a:lnTo>
             </a:path>
           </a:pathLst>
@@ -2978,8 +2987,8 @@
       </dsp:nvSpPr>
       <dsp:spPr>
         <a:xfrm>
-          <a:off x="4025327" y="2100716"/>
-          <a:ext cx="1124589" cy="2421916"/>
+          <a:off x="4164396" y="1531433"/>
+          <a:ext cx="819925" cy="1765792"/>
         </a:xfrm>
         <a:custGeom>
           <a:avLst/>
@@ -2993,10 +3002,10 @@
                 <a:pt x="0" y="0"/>
               </a:moveTo>
               <a:lnTo>
-                <a:pt x="0" y="2421916"/>
+                <a:pt x="0" y="1765792"/>
               </a:lnTo>
               <a:lnTo>
-                <a:pt x="1124589" y="2421916"/>
+                <a:pt x="819925" y="1765792"/>
               </a:lnTo>
             </a:path>
           </a:pathLst>
@@ -3037,8 +3046,8 @@
       </dsp:nvSpPr>
       <dsp:spPr>
         <a:xfrm>
-          <a:off x="4025327" y="2100716"/>
-          <a:ext cx="1139090" cy="1703809"/>
+          <a:off x="4164396" y="1531433"/>
+          <a:ext cx="830498" cy="1242228"/>
         </a:xfrm>
         <a:custGeom>
           <a:avLst/>
@@ -3052,10 +3061,10 @@
                 <a:pt x="0" y="0"/>
               </a:moveTo>
               <a:lnTo>
-                <a:pt x="0" y="1703809"/>
+                <a:pt x="0" y="1242228"/>
               </a:lnTo>
               <a:lnTo>
-                <a:pt x="1139090" y="1703809"/>
+                <a:pt x="830498" y="1242228"/>
               </a:lnTo>
             </a:path>
           </a:pathLst>
@@ -3096,8 +3105,8 @@
       </dsp:nvSpPr>
       <dsp:spPr>
         <a:xfrm>
-          <a:off x="4025327" y="2100716"/>
-          <a:ext cx="1153524" cy="1053845"/>
+          <a:off x="4164396" y="1531433"/>
+          <a:ext cx="841021" cy="768346"/>
         </a:xfrm>
         <a:custGeom>
           <a:avLst/>
@@ -3111,10 +3120,10 @@
                 <a:pt x="0" y="0"/>
               </a:moveTo>
               <a:lnTo>
-                <a:pt x="0" y="1053845"/>
+                <a:pt x="0" y="768346"/>
               </a:lnTo>
               <a:lnTo>
-                <a:pt x="1153524" y="1053845"/>
+                <a:pt x="841021" y="768346"/>
               </a:lnTo>
             </a:path>
           </a:pathLst>
@@ -3155,8 +3164,8 @@
       </dsp:nvSpPr>
       <dsp:spPr>
         <a:xfrm>
-          <a:off x="4025327" y="2100716"/>
-          <a:ext cx="1153901" cy="316089"/>
+          <a:off x="4164396" y="1531433"/>
+          <a:ext cx="841296" cy="230457"/>
         </a:xfrm>
         <a:custGeom>
           <a:avLst/>
@@ -3170,10 +3179,10 @@
                 <a:pt x="0" y="0"/>
               </a:moveTo>
               <a:lnTo>
-                <a:pt x="0" y="316089"/>
+                <a:pt x="0" y="230457"/>
               </a:lnTo>
               <a:lnTo>
-                <a:pt x="1153901" y="316089"/>
+                <a:pt x="841296" y="230457"/>
               </a:lnTo>
             </a:path>
           </a:pathLst>
@@ -3214,8 +3223,8 @@
       </dsp:nvSpPr>
       <dsp:spPr>
         <a:xfrm>
-          <a:off x="1318596" y="1213839"/>
-          <a:ext cx="3150513" cy="332149"/>
+          <a:off x="2190949" y="884821"/>
+          <a:ext cx="2297003" cy="242166"/>
         </a:xfrm>
         <a:custGeom>
           <a:avLst/>
@@ -3229,13 +3238,13 @@
                 <a:pt x="0" y="0"/>
               </a:moveTo>
               <a:lnTo>
-                <a:pt x="0" y="215656"/>
+                <a:pt x="0" y="157232"/>
               </a:lnTo>
               <a:lnTo>
-                <a:pt x="3150513" y="215656"/>
+                <a:pt x="2297003" y="157232"/>
               </a:lnTo>
               <a:lnTo>
-                <a:pt x="3150513" y="332149"/>
+                <a:pt x="2297003" y="242166"/>
               </a:lnTo>
             </a:path>
           </a:pathLst>
@@ -3276,8 +3285,8 @@
       </dsp:nvSpPr>
       <dsp:spPr>
         <a:xfrm>
-          <a:off x="1318596" y="577094"/>
-          <a:ext cx="3197843" cy="91440"/>
+          <a:off x="2190949" y="408191"/>
+          <a:ext cx="2331511" cy="91440"/>
         </a:xfrm>
         <a:custGeom>
           <a:avLst/>
@@ -3288,13 +3297,13 @@
           <a:pathLst>
             <a:path>
               <a:moveTo>
-                <a:pt x="3197843" y="45720"/>
+                <a:pt x="2331511" y="45720"/>
               </a:moveTo>
               <a:lnTo>
                 <a:pt x="0" y="45720"/>
               </a:lnTo>
               <a:lnTo>
-                <a:pt x="0" y="82015"/>
+                <a:pt x="0" y="72182"/>
               </a:lnTo>
             </a:path>
           </a:pathLst>
@@ -3335,8 +3344,8 @@
       </dsp:nvSpPr>
       <dsp:spPr>
         <a:xfrm>
-          <a:off x="3961711" y="68086"/>
-          <a:ext cx="1109456" cy="554728"/>
+          <a:off x="4118014" y="49465"/>
+          <a:ext cx="808892" cy="404446"/>
         </a:xfrm>
         <a:prstGeom prst="rect">
           <a:avLst/>
@@ -3378,12 +3387,12 @@
         </a:fontRef>
       </dsp:style>
       <dsp:txBody>
-        <a:bodyPr spcFirstLastPara="0" vert="horz" wrap="square" lIns="8890" tIns="8890" rIns="8890" bIns="8890" numCol="1" spcCol="1270" anchor="ctr" anchorCtr="0">
+        <a:bodyPr spcFirstLastPara="0" vert="horz" wrap="square" lIns="6350" tIns="6350" rIns="6350" bIns="6350" numCol="1" spcCol="1270" anchor="ctr" anchorCtr="0">
           <a:noAutofit/>
         </a:bodyPr>
         <a:lstStyle/>
         <a:p>
-          <a:pPr marL="0" lvl="0" indent="0" algn="ctr" defTabSz="622300">
+          <a:pPr marL="0" lvl="0" indent="0" algn="ctr" defTabSz="444500">
             <a:lnSpc>
               <a:spcPct val="90000"/>
             </a:lnSpc>
@@ -3396,14 +3405,14 @@
             <a:buNone/>
           </a:pPr>
           <a:r>
-            <a:rPr lang="pt-BR" sz="1400" kern="1200"/>
+            <a:rPr lang="pt-BR" sz="1000" kern="1200"/>
             <a:t>Site: Survival-Z</a:t>
           </a:r>
         </a:p>
       </dsp:txBody>
       <dsp:txXfrm>
-        <a:off x="3961711" y="68086"/>
-        <a:ext cx="1109456" cy="554728"/>
+        <a:off x="4118014" y="49465"/>
+        <a:ext cx="808892" cy="404446"/>
       </dsp:txXfrm>
     </dsp:sp>
     <dsp:sp modelId="{D824B2B9-D20F-4F81-BED4-5AFFF8E04D24}">
@@ -3413,8 +3422,8 @@
       </dsp:nvSpPr>
       <dsp:spPr>
         <a:xfrm>
-          <a:off x="763868" y="659110"/>
-          <a:ext cx="1109456" cy="554728"/>
+          <a:off x="1786502" y="480374"/>
+          <a:ext cx="808892" cy="404446"/>
         </a:xfrm>
         <a:prstGeom prst="rect">
           <a:avLst/>
@@ -3456,12 +3465,12 @@
         </a:fontRef>
       </dsp:style>
       <dsp:txBody>
-        <a:bodyPr spcFirstLastPara="0" vert="horz" wrap="square" lIns="8890" tIns="8890" rIns="8890" bIns="8890" numCol="1" spcCol="1270" anchor="ctr" anchorCtr="0">
+        <a:bodyPr spcFirstLastPara="0" vert="horz" wrap="square" lIns="6350" tIns="6350" rIns="6350" bIns="6350" numCol="1" spcCol="1270" anchor="ctr" anchorCtr="0">
           <a:noAutofit/>
         </a:bodyPr>
         <a:lstStyle/>
         <a:p>
-          <a:pPr marL="0" lvl="0" indent="0" algn="ctr" defTabSz="622300">
+          <a:pPr marL="0" lvl="0" indent="0" algn="ctr" defTabSz="444500">
             <a:lnSpc>
               <a:spcPct val="90000"/>
             </a:lnSpc>
@@ -3474,14 +3483,14 @@
             <a:buNone/>
           </a:pPr>
           <a:r>
-            <a:rPr lang="pt-BR" sz="1400" kern="1200"/>
+            <a:rPr lang="pt-BR" sz="1000" kern="1200"/>
             <a:t>Menu</a:t>
           </a:r>
         </a:p>
       </dsp:txBody>
       <dsp:txXfrm>
-        <a:off x="763868" y="659110"/>
-        <a:ext cx="1109456" cy="554728"/>
+        <a:off x="1786502" y="480374"/>
+        <a:ext cx="808892" cy="404446"/>
       </dsp:txXfrm>
     </dsp:sp>
     <dsp:sp modelId="{A77764D8-21FD-4557-B635-93A8D5C5C5E4}">
@@ -3491,8 +3500,8 @@
       </dsp:nvSpPr>
       <dsp:spPr>
         <a:xfrm>
-          <a:off x="3914382" y="1545988"/>
-          <a:ext cx="1109456" cy="554728"/>
+          <a:off x="4083506" y="1126987"/>
+          <a:ext cx="808892" cy="404446"/>
         </a:xfrm>
         <a:prstGeom prst="rect">
           <a:avLst/>
@@ -3534,12 +3543,12 @@
         </a:fontRef>
       </dsp:style>
       <dsp:txBody>
-        <a:bodyPr spcFirstLastPara="0" vert="horz" wrap="square" lIns="8890" tIns="8890" rIns="8890" bIns="8890" numCol="1" spcCol="1270" anchor="ctr" anchorCtr="0">
+        <a:bodyPr spcFirstLastPara="0" vert="horz" wrap="square" lIns="6350" tIns="6350" rIns="6350" bIns="6350" numCol="1" spcCol="1270" anchor="ctr" anchorCtr="0">
           <a:noAutofit/>
         </a:bodyPr>
         <a:lstStyle/>
         <a:p>
-          <a:pPr marL="0" lvl="0" indent="0" algn="ctr" defTabSz="622300">
+          <a:pPr marL="0" lvl="0" indent="0" algn="ctr" defTabSz="444500">
             <a:lnSpc>
               <a:spcPct val="90000"/>
             </a:lnSpc>
@@ -3552,14 +3561,14 @@
             <a:buNone/>
           </a:pPr>
           <a:r>
-            <a:rPr lang="pt-BR" sz="1400" kern="1200"/>
+            <a:rPr lang="pt-BR" sz="1000" kern="1200"/>
             <a:t>Jogos Eletrônicos</a:t>
           </a:r>
         </a:p>
       </dsp:txBody>
       <dsp:txXfrm>
-        <a:off x="3914382" y="1545988"/>
-        <a:ext cx="1109456" cy="554728"/>
+        <a:off x="4083506" y="1126987"/>
+        <a:ext cx="808892" cy="404446"/>
       </dsp:txXfrm>
     </dsp:sp>
     <dsp:sp modelId="{CA56A3E4-4CBD-48CF-B96A-E6553B0C6C99}">
@@ -3569,8 +3578,8 @@
       </dsp:nvSpPr>
       <dsp:spPr>
         <a:xfrm>
-          <a:off x="5179229" y="2139442"/>
-          <a:ext cx="1109456" cy="554728"/>
+          <a:off x="5005692" y="1559667"/>
+          <a:ext cx="808892" cy="404446"/>
         </a:xfrm>
         <a:prstGeom prst="rect">
           <a:avLst/>
@@ -3612,12 +3621,12 @@
         </a:fontRef>
       </dsp:style>
       <dsp:txBody>
-        <a:bodyPr spcFirstLastPara="0" vert="horz" wrap="square" lIns="8890" tIns="8890" rIns="8890" bIns="8890" numCol="1" spcCol="1270" anchor="ctr" anchorCtr="0">
+        <a:bodyPr spcFirstLastPara="0" vert="horz" wrap="square" lIns="6350" tIns="6350" rIns="6350" bIns="6350" numCol="1" spcCol="1270" anchor="ctr" anchorCtr="0">
           <a:noAutofit/>
         </a:bodyPr>
         <a:lstStyle/>
         <a:p>
-          <a:pPr marL="0" lvl="0" indent="0" algn="ctr" defTabSz="622300">
+          <a:pPr marL="0" lvl="0" indent="0" algn="ctr" defTabSz="444500">
             <a:lnSpc>
               <a:spcPct val="90000"/>
             </a:lnSpc>
@@ -3630,14 +3639,14 @@
             <a:buNone/>
           </a:pPr>
           <a:r>
-            <a:rPr lang="pt-BR" sz="1400" kern="1200"/>
+            <a:rPr lang="pt-BR" sz="1000" kern="1200"/>
             <a:t>Introdução</a:t>
           </a:r>
         </a:p>
       </dsp:txBody>
       <dsp:txXfrm>
-        <a:off x="5179229" y="2139442"/>
-        <a:ext cx="1109456" cy="554728"/>
+        <a:off x="5005692" y="1559667"/>
+        <a:ext cx="808892" cy="404446"/>
       </dsp:txXfrm>
     </dsp:sp>
     <dsp:sp modelId="{91F3626A-47AA-424D-92D2-5F88A942A66F}">
@@ -3647,8 +3656,8 @@
       </dsp:nvSpPr>
       <dsp:spPr>
         <a:xfrm>
-          <a:off x="5178852" y="2877198"/>
-          <a:ext cx="1109456" cy="554728"/>
+          <a:off x="5005417" y="2097557"/>
+          <a:ext cx="808892" cy="404446"/>
         </a:xfrm>
         <a:prstGeom prst="rect">
           <a:avLst/>
@@ -3690,12 +3699,12 @@
         </a:fontRef>
       </dsp:style>
       <dsp:txBody>
-        <a:bodyPr spcFirstLastPara="0" vert="horz" wrap="square" lIns="8890" tIns="8890" rIns="8890" bIns="8890" numCol="1" spcCol="1270" anchor="ctr" anchorCtr="0">
+        <a:bodyPr spcFirstLastPara="0" vert="horz" wrap="square" lIns="6350" tIns="6350" rIns="6350" bIns="6350" numCol="1" spcCol="1270" anchor="ctr" anchorCtr="0">
           <a:noAutofit/>
         </a:bodyPr>
         <a:lstStyle/>
         <a:p>
-          <a:pPr marL="0" lvl="0" indent="0" algn="ctr" defTabSz="622300">
+          <a:pPr marL="0" lvl="0" indent="0" algn="ctr" defTabSz="444500">
             <a:lnSpc>
               <a:spcPct val="90000"/>
             </a:lnSpc>
@@ -3708,14 +3717,14 @@
             <a:buNone/>
           </a:pPr>
           <a:r>
-            <a:rPr lang="pt-BR" sz="1400" kern="1200"/>
+            <a:rPr lang="pt-BR" sz="1000" kern="1200"/>
             <a:t>Prós</a:t>
           </a:r>
         </a:p>
       </dsp:txBody>
       <dsp:txXfrm>
-        <a:off x="5178852" y="2877198"/>
-        <a:ext cx="1109456" cy="554728"/>
+        <a:off x="5005417" y="2097557"/>
+        <a:ext cx="808892" cy="404446"/>
       </dsp:txXfrm>
     </dsp:sp>
     <dsp:sp modelId="{9A07FFB5-1EFB-498F-B557-DC4A61B22452}">
@@ -3725,8 +3734,8 @@
       </dsp:nvSpPr>
       <dsp:spPr>
         <a:xfrm>
-          <a:off x="5164418" y="3527162"/>
-          <a:ext cx="1109456" cy="554728"/>
+          <a:off x="4994894" y="2571438"/>
+          <a:ext cx="808892" cy="404446"/>
         </a:xfrm>
         <a:prstGeom prst="rect">
           <a:avLst/>
@@ -3768,12 +3777,12 @@
         </a:fontRef>
       </dsp:style>
       <dsp:txBody>
-        <a:bodyPr spcFirstLastPara="0" vert="horz" wrap="square" lIns="8890" tIns="8890" rIns="8890" bIns="8890" numCol="1" spcCol="1270" anchor="ctr" anchorCtr="0">
+        <a:bodyPr spcFirstLastPara="0" vert="horz" wrap="square" lIns="6350" tIns="6350" rIns="6350" bIns="6350" numCol="1" spcCol="1270" anchor="ctr" anchorCtr="0">
           <a:noAutofit/>
         </a:bodyPr>
         <a:lstStyle/>
         <a:p>
-          <a:pPr marL="0" lvl="0" indent="0" algn="ctr" defTabSz="622300">
+          <a:pPr marL="0" lvl="0" indent="0" algn="ctr" defTabSz="444500">
             <a:lnSpc>
               <a:spcPct val="90000"/>
             </a:lnSpc>
@@ -3786,14 +3795,14 @@
             <a:buNone/>
           </a:pPr>
           <a:r>
-            <a:rPr lang="pt-BR" sz="1400" kern="1200"/>
+            <a:rPr lang="pt-BR" sz="1000" kern="1200"/>
             <a:t>Contras</a:t>
           </a:r>
         </a:p>
       </dsp:txBody>
       <dsp:txXfrm>
-        <a:off x="5164418" y="3527162"/>
-        <a:ext cx="1109456" cy="554728"/>
+        <a:off x="4994894" y="2571438"/>
+        <a:ext cx="808892" cy="404446"/>
       </dsp:txXfrm>
     </dsp:sp>
     <dsp:sp modelId="{D8D683F1-0364-46B6-9710-01E93EA285C8}">
@@ -3803,8 +3812,8 @@
       </dsp:nvSpPr>
       <dsp:spPr>
         <a:xfrm>
-          <a:off x="5149917" y="4245269"/>
-          <a:ext cx="1109456" cy="554728"/>
+          <a:off x="4984321" y="3095002"/>
+          <a:ext cx="808892" cy="404446"/>
         </a:xfrm>
         <a:prstGeom prst="rect">
           <a:avLst/>
@@ -3846,12 +3855,12 @@
         </a:fontRef>
       </dsp:style>
       <dsp:txBody>
-        <a:bodyPr spcFirstLastPara="0" vert="horz" wrap="square" lIns="8890" tIns="8890" rIns="8890" bIns="8890" numCol="1" spcCol="1270" anchor="ctr" anchorCtr="0">
+        <a:bodyPr spcFirstLastPara="0" vert="horz" wrap="square" lIns="6350" tIns="6350" rIns="6350" bIns="6350" numCol="1" spcCol="1270" anchor="ctr" anchorCtr="0">
           <a:noAutofit/>
         </a:bodyPr>
         <a:lstStyle/>
         <a:p>
-          <a:pPr marL="0" lvl="0" indent="0" algn="ctr" defTabSz="622300">
+          <a:pPr marL="0" lvl="0" indent="0" algn="ctr" defTabSz="444500">
             <a:lnSpc>
               <a:spcPct val="90000"/>
             </a:lnSpc>
@@ -3864,14 +3873,14 @@
             <a:buNone/>
           </a:pPr>
           <a:r>
-            <a:rPr lang="pt-BR" sz="1400" kern="1200"/>
+            <a:rPr lang="pt-BR" sz="1000" kern="1200"/>
             <a:t>Conclusão</a:t>
           </a:r>
         </a:p>
       </dsp:txBody>
       <dsp:txXfrm>
-        <a:off x="5149917" y="4245269"/>
-        <a:ext cx="1109456" cy="554728"/>
+        <a:off x="4984321" y="3095002"/>
+        <a:ext cx="808892" cy="404446"/>
       </dsp:txXfrm>
     </dsp:sp>
     <dsp:sp modelId="{CA1437F6-AF54-4F72-A47B-E0092D817751}">
@@ -3881,8 +3890,8 @@
       </dsp:nvSpPr>
       <dsp:spPr>
         <a:xfrm>
-          <a:off x="63190" y="1548257"/>
-          <a:ext cx="1109456" cy="554728"/>
+          <a:off x="1275646" y="1128641"/>
+          <a:ext cx="808892" cy="404446"/>
         </a:xfrm>
         <a:prstGeom prst="rect">
           <a:avLst/>
@@ -3924,12 +3933,12 @@
         </a:fontRef>
       </dsp:style>
       <dsp:txBody>
-        <a:bodyPr spcFirstLastPara="0" vert="horz" wrap="square" lIns="8890" tIns="8890" rIns="8890" bIns="8890" numCol="1" spcCol="1270" anchor="ctr" anchorCtr="0">
+        <a:bodyPr spcFirstLastPara="0" vert="horz" wrap="square" lIns="6350" tIns="6350" rIns="6350" bIns="6350" numCol="1" spcCol="1270" anchor="ctr" anchorCtr="0">
           <a:noAutofit/>
         </a:bodyPr>
         <a:lstStyle/>
         <a:p>
-          <a:pPr marL="0" lvl="0" indent="0" algn="ctr" defTabSz="622300">
+          <a:pPr marL="0" lvl="0" indent="0" algn="ctr" defTabSz="444500">
             <a:lnSpc>
               <a:spcPct val="90000"/>
             </a:lnSpc>
@@ -3942,14 +3951,14 @@
             <a:buNone/>
           </a:pPr>
           <a:r>
-            <a:rPr lang="pt-BR" sz="1400" kern="1200"/>
+            <a:rPr lang="pt-BR" sz="1000" kern="1200"/>
             <a:t>Virus-DayZ</a:t>
           </a:r>
         </a:p>
       </dsp:txBody>
       <dsp:txXfrm>
-        <a:off x="63190" y="1548257"/>
-        <a:ext cx="1109456" cy="554728"/>
+        <a:off x="1275646" y="1128641"/>
+        <a:ext cx="808892" cy="404446"/>
       </dsp:txXfrm>
     </dsp:sp>
     <dsp:sp modelId="{C55FF6DF-EC3C-4398-B900-D5ECFBEA0CAA}">
@@ -3959,8 +3968,8 @@
       </dsp:nvSpPr>
       <dsp:spPr>
         <a:xfrm>
-          <a:off x="1182111" y="2296047"/>
-          <a:ext cx="1109456" cy="554728"/>
+          <a:off x="2091439" y="1673847"/>
+          <a:ext cx="808892" cy="404446"/>
         </a:xfrm>
         <a:prstGeom prst="rect">
           <a:avLst/>
@@ -4002,12 +4011,12 @@
         </a:fontRef>
       </dsp:style>
       <dsp:txBody>
-        <a:bodyPr spcFirstLastPara="0" vert="horz" wrap="square" lIns="8890" tIns="8890" rIns="8890" bIns="8890" numCol="1" spcCol="1270" anchor="ctr" anchorCtr="0">
+        <a:bodyPr spcFirstLastPara="0" vert="horz" wrap="square" lIns="6350" tIns="6350" rIns="6350" bIns="6350" numCol="1" spcCol="1270" anchor="ctr" anchorCtr="0">
           <a:noAutofit/>
         </a:bodyPr>
         <a:lstStyle/>
         <a:p>
-          <a:pPr marL="0" lvl="0" indent="0" algn="ctr" defTabSz="622300">
+          <a:pPr marL="0" lvl="0" indent="0" algn="ctr" defTabSz="444500">
             <a:lnSpc>
               <a:spcPct val="90000"/>
             </a:lnSpc>
@@ -4020,14 +4029,14 @@
             <a:buNone/>
           </a:pPr>
           <a:r>
-            <a:rPr lang="pt-BR" sz="1400" kern="1200"/>
+            <a:rPr lang="pt-BR" sz="1000" kern="1200"/>
             <a:t>Introdução</a:t>
           </a:r>
         </a:p>
       </dsp:txBody>
       <dsp:txXfrm>
-        <a:off x="1182111" y="2296047"/>
-        <a:ext cx="1109456" cy="554728"/>
+        <a:off x="2091439" y="1673847"/>
+        <a:ext cx="808892" cy="404446"/>
       </dsp:txXfrm>
     </dsp:sp>
     <dsp:sp modelId="{03C0A320-11D0-4F54-B640-B96EB33C9F39}">
@@ -4037,8 +4046,8 @@
       </dsp:nvSpPr>
       <dsp:spPr>
         <a:xfrm>
-          <a:off x="1184896" y="2926363"/>
-          <a:ext cx="1109456" cy="554728"/>
+          <a:off x="2093469" y="2133403"/>
+          <a:ext cx="808892" cy="404446"/>
         </a:xfrm>
         <a:prstGeom prst="rect">
           <a:avLst/>
@@ -4080,12 +4089,12 @@
         </a:fontRef>
       </dsp:style>
       <dsp:txBody>
-        <a:bodyPr spcFirstLastPara="0" vert="horz" wrap="square" lIns="8890" tIns="8890" rIns="8890" bIns="8890" numCol="1" spcCol="1270" anchor="ctr" anchorCtr="0">
+        <a:bodyPr spcFirstLastPara="0" vert="horz" wrap="square" lIns="6350" tIns="6350" rIns="6350" bIns="6350" numCol="1" spcCol="1270" anchor="ctr" anchorCtr="0">
           <a:noAutofit/>
         </a:bodyPr>
         <a:lstStyle/>
         <a:p>
-          <a:pPr marL="0" lvl="0" indent="0" algn="ctr" defTabSz="622300">
+          <a:pPr marL="0" lvl="0" indent="0" algn="ctr" defTabSz="444500">
             <a:lnSpc>
               <a:spcPct val="90000"/>
             </a:lnSpc>
@@ -4098,14 +4107,14 @@
             <a:buNone/>
           </a:pPr>
           <a:r>
-            <a:rPr lang="pt-BR" sz="1400" kern="1200"/>
+            <a:rPr lang="pt-BR" sz="1000" kern="1200"/>
             <a:t>Tipos</a:t>
           </a:r>
         </a:p>
       </dsp:txBody>
       <dsp:txXfrm>
-        <a:off x="1184896" y="2926363"/>
-        <a:ext cx="1109456" cy="554728"/>
+        <a:off x="2093469" y="2133403"/>
+        <a:ext cx="808892" cy="404446"/>
       </dsp:txXfrm>
     </dsp:sp>
     <dsp:sp modelId="{586664D3-3F54-4ABF-A91E-774A9CA7E919}">
@@ -4115,8 +4124,8 @@
       </dsp:nvSpPr>
       <dsp:spPr>
         <a:xfrm>
-          <a:off x="1191275" y="3590834"/>
-          <a:ext cx="1109456" cy="576484"/>
+          <a:off x="2098120" y="2617861"/>
+          <a:ext cx="808892" cy="420308"/>
         </a:xfrm>
         <a:prstGeom prst="rect">
           <a:avLst/>
@@ -4158,12 +4167,12 @@
         </a:fontRef>
       </dsp:style>
       <dsp:txBody>
-        <a:bodyPr spcFirstLastPara="0" vert="horz" wrap="square" lIns="8890" tIns="8890" rIns="8890" bIns="8890" numCol="1" spcCol="1270" anchor="ctr" anchorCtr="0">
+        <a:bodyPr spcFirstLastPara="0" vert="horz" wrap="square" lIns="6350" tIns="6350" rIns="6350" bIns="6350" numCol="1" spcCol="1270" anchor="ctr" anchorCtr="0">
           <a:noAutofit/>
         </a:bodyPr>
         <a:lstStyle/>
         <a:p>
-          <a:pPr marL="0" lvl="0" indent="0" algn="ctr" defTabSz="622300">
+          <a:pPr marL="0" lvl="0" indent="0" algn="ctr" defTabSz="444500">
             <a:lnSpc>
               <a:spcPct val="90000"/>
             </a:lnSpc>
@@ -4176,14 +4185,14 @@
             <a:buNone/>
           </a:pPr>
           <a:r>
-            <a:rPr lang="pt-BR" sz="1400" kern="1200"/>
+            <a:rPr lang="pt-BR" sz="1000" kern="1200"/>
             <a:t>Caracteristicas</a:t>
           </a:r>
         </a:p>
       </dsp:txBody>
       <dsp:txXfrm>
-        <a:off x="1191275" y="3590834"/>
-        <a:ext cx="1109456" cy="576484"/>
+        <a:off x="2098120" y="2617861"/>
+        <a:ext cx="808892" cy="420308"/>
       </dsp:txXfrm>
     </dsp:sp>
     <dsp:sp modelId="{A5831AE3-CE09-482E-B8CF-15511C22332D}">
@@ -4193,8 +4202,8 @@
       </dsp:nvSpPr>
       <dsp:spPr>
         <a:xfrm>
-          <a:off x="1193028" y="4353774"/>
-          <a:ext cx="1109456" cy="554728"/>
+          <a:off x="2099398" y="3174112"/>
+          <a:ext cx="808892" cy="404446"/>
         </a:xfrm>
         <a:prstGeom prst="rect">
           <a:avLst/>
@@ -4236,12 +4245,12 @@
         </a:fontRef>
       </dsp:style>
       <dsp:txBody>
-        <a:bodyPr spcFirstLastPara="0" vert="horz" wrap="square" lIns="8890" tIns="8890" rIns="8890" bIns="8890" numCol="1" spcCol="1270" anchor="ctr" anchorCtr="0">
+        <a:bodyPr spcFirstLastPara="0" vert="horz" wrap="square" lIns="6350" tIns="6350" rIns="6350" bIns="6350" numCol="1" spcCol="1270" anchor="ctr" anchorCtr="0">
           <a:noAutofit/>
         </a:bodyPr>
         <a:lstStyle/>
         <a:p>
-          <a:pPr marL="0" lvl="0" indent="0" algn="ctr" defTabSz="622300">
+          <a:pPr marL="0" lvl="0" indent="0" algn="ctr" defTabSz="444500">
             <a:lnSpc>
               <a:spcPct val="90000"/>
             </a:lnSpc>
@@ -4254,14 +4263,14 @@
             <a:buNone/>
           </a:pPr>
           <a:r>
-            <a:rPr lang="pt-BR" sz="1400" kern="1200"/>
+            <a:rPr lang="pt-BR" sz="1000" kern="1200"/>
             <a:t>Reação ao Ambiente</a:t>
           </a:r>
         </a:p>
       </dsp:txBody>
       <dsp:txXfrm>
-        <a:off x="1193028" y="4353774"/>
-        <a:ext cx="1109456" cy="554728"/>
+        <a:off x="2099398" y="3174112"/>
+        <a:ext cx="808892" cy="404446"/>
       </dsp:txXfrm>
     </dsp:sp>
     <dsp:sp modelId="{411F826E-C86B-4F7B-8305-D66859E9446E}">
@@ -4271,8 +4280,8 @@
       </dsp:nvSpPr>
       <dsp:spPr>
         <a:xfrm>
-          <a:off x="1193405" y="5054557"/>
-          <a:ext cx="1109456" cy="554728"/>
+          <a:off x="2099673" y="3685045"/>
+          <a:ext cx="808892" cy="404446"/>
         </a:xfrm>
         <a:prstGeom prst="rect">
           <a:avLst/>
@@ -4314,12 +4323,12 @@
         </a:fontRef>
       </dsp:style>
       <dsp:txBody>
-        <a:bodyPr spcFirstLastPara="0" vert="horz" wrap="square" lIns="8890" tIns="8890" rIns="8890" bIns="8890" numCol="1" spcCol="1270" anchor="ctr" anchorCtr="0">
+        <a:bodyPr spcFirstLastPara="0" vert="horz" wrap="square" lIns="6350" tIns="6350" rIns="6350" bIns="6350" numCol="1" spcCol="1270" anchor="ctr" anchorCtr="0">
           <a:noAutofit/>
         </a:bodyPr>
         <a:lstStyle/>
         <a:p>
-          <a:pPr marL="0" lvl="0" indent="0" algn="ctr" defTabSz="622300">
+          <a:pPr marL="0" lvl="0" indent="0" algn="ctr" defTabSz="444500">
             <a:lnSpc>
               <a:spcPct val="90000"/>
             </a:lnSpc>
@@ -4332,14 +4341,14 @@
             <a:buNone/>
           </a:pPr>
           <a:r>
-            <a:rPr lang="pt-BR" sz="1400" kern="1200"/>
+            <a:rPr lang="pt-BR" sz="1000" kern="1200"/>
             <a:t>Histórico de Surtos</a:t>
           </a:r>
         </a:p>
       </dsp:txBody>
       <dsp:txXfrm>
-        <a:off x="1193405" y="5054557"/>
-        <a:ext cx="1109456" cy="554728"/>
+        <a:off x="2099673" y="3685045"/>
+        <a:ext cx="808892" cy="404446"/>
       </dsp:txXfrm>
     </dsp:sp>
     <dsp:sp modelId="{D5E0AB50-A0C1-451C-B0A7-CE56FB49A916}">
@@ -4349,8 +4358,8 @@
       </dsp:nvSpPr>
       <dsp:spPr>
         <a:xfrm>
-          <a:off x="1208039" y="5788313"/>
-          <a:ext cx="1109456" cy="554728"/>
+          <a:off x="2110342" y="4220018"/>
+          <a:ext cx="808892" cy="404446"/>
         </a:xfrm>
         <a:prstGeom prst="rect">
           <a:avLst/>
@@ -4392,12 +4401,12 @@
         </a:fontRef>
       </dsp:style>
       <dsp:txBody>
-        <a:bodyPr spcFirstLastPara="0" vert="horz" wrap="square" lIns="8890" tIns="8890" rIns="8890" bIns="8890" numCol="1" spcCol="1270" anchor="ctr" anchorCtr="0">
+        <a:bodyPr spcFirstLastPara="0" vert="horz" wrap="square" lIns="6350" tIns="6350" rIns="6350" bIns="6350" numCol="1" spcCol="1270" anchor="ctr" anchorCtr="0">
           <a:noAutofit/>
         </a:bodyPr>
         <a:lstStyle/>
         <a:p>
-          <a:pPr marL="0" lvl="0" indent="0" algn="ctr" defTabSz="622300">
+          <a:pPr marL="0" lvl="0" indent="0" algn="ctr" defTabSz="444500">
             <a:lnSpc>
               <a:spcPct val="90000"/>
             </a:lnSpc>
@@ -4410,14 +4419,14 @@
             <a:buNone/>
           </a:pPr>
           <a:r>
-            <a:rPr lang="pt-BR" sz="1400" kern="1200"/>
+            <a:rPr lang="pt-BR" sz="1000" kern="1200"/>
             <a:t>Dayz</a:t>
           </a:r>
         </a:p>
       </dsp:txBody>
       <dsp:txXfrm>
-        <a:off x="1208039" y="5788313"/>
-        <a:ext cx="1109456" cy="554728"/>
+        <a:off x="2110342" y="4220018"/>
+        <a:ext cx="808892" cy="404446"/>
       </dsp:txXfrm>
     </dsp:sp>
     <dsp:sp modelId="{305ADCBD-5A11-4CB8-B1F6-A41E9C63F8C6}">
@@ -4427,8 +4436,8 @@
       </dsp:nvSpPr>
       <dsp:spPr>
         <a:xfrm>
-          <a:off x="6569368" y="664092"/>
-          <a:ext cx="1109456" cy="554728"/>
+          <a:off x="6019226" y="484006"/>
+          <a:ext cx="808892" cy="404446"/>
         </a:xfrm>
         <a:prstGeom prst="rect">
           <a:avLst/>
@@ -4470,12 +4479,12 @@
         </a:fontRef>
       </dsp:style>
       <dsp:txBody>
-        <a:bodyPr spcFirstLastPara="0" vert="horz" wrap="square" lIns="8890" tIns="8890" rIns="8890" bIns="8890" numCol="1" spcCol="1270" anchor="ctr" anchorCtr="0">
+        <a:bodyPr spcFirstLastPara="0" vert="horz" wrap="square" lIns="6350" tIns="6350" rIns="6350" bIns="6350" numCol="1" spcCol="1270" anchor="ctr" anchorCtr="0">
           <a:noAutofit/>
         </a:bodyPr>
         <a:lstStyle/>
         <a:p>
-          <a:pPr marL="0" lvl="0" indent="0" algn="ctr" defTabSz="622300">
+          <a:pPr marL="0" lvl="0" indent="0" algn="ctr" defTabSz="444500">
             <a:lnSpc>
               <a:spcPct val="90000"/>
             </a:lnSpc>
@@ -4488,14 +4497,14 @@
             <a:buNone/>
           </a:pPr>
           <a:r>
-            <a:rPr lang="pt-BR" sz="1400" kern="1200"/>
+            <a:rPr lang="pt-BR" sz="1000" kern="1200"/>
             <a:t>Sobre</a:t>
           </a:r>
         </a:p>
       </dsp:txBody>
       <dsp:txXfrm>
-        <a:off x="6569368" y="664092"/>
-        <a:ext cx="1109456" cy="554728"/>
+        <a:off x="6019226" y="484006"/>
+        <a:ext cx="808892" cy="404446"/>
       </dsp:txXfrm>
     </dsp:sp>
   </dsp:spTree>
@@ -6978,6 +6987,25 @@
 </file>
 
 <file path=customXml/item1.xml><?xml version="1.0" encoding="utf-8"?>
+<b:Sources xmlns:b="http://schemas.openxmlformats.org/officeDocument/2006/bibliography" xmlns="http://schemas.openxmlformats.org/officeDocument/2006/bibliography" SelectedStyle="\APASixthEditionOfficeOnline.xsl" StyleName="APA" Version="6"/>
+</file>
+
+<file path=customXml/item2.xml><?xml version="1.0" encoding="utf-8"?>
+<p:properties xmlns:p="http://schemas.microsoft.com/office/2006/metadata/properties" xmlns:xsi="http://www.w3.org/2001/XMLSchema-instance" xmlns:pc="http://schemas.microsoft.com/office/infopath/2007/PartnerControls">
+  <documentManagement/>
+</p:properties>
+</file>
+
+<file path=customXml/item3.xml><?xml version="1.0" encoding="utf-8"?>
+<?mso-contentType ?>
+<FormTemplates xmlns="http://schemas.microsoft.com/sharepoint/v3/contenttype/forms">
+  <Display>DocumentLibraryForm</Display>
+  <Edit>DocumentLibraryForm</Edit>
+  <New>DocumentLibraryForm</New>
+</FormTemplates>
+</file>
+
+<file path=customXml/item4.xml><?xml version="1.0" encoding="utf-8"?>
 <ct:contentTypeSchema xmlns:ct="http://schemas.microsoft.com/office/2006/metadata/contentType" xmlns:ma="http://schemas.microsoft.com/office/2006/metadata/properties/metaAttributes" ct:_="" ma:_="" ma:contentTypeName="Document" ma:contentTypeID="0x01010013A5B23EA018324587C7C32AF2A14248" ma:contentTypeVersion="12" ma:contentTypeDescription="Create a new document." ma:contentTypeScope="" ma:versionID="1e95fc0f483c78f69820eb7bd5ffc063">
   <xsd:schema xmlns:xsd="http://www.w3.org/2001/XMLSchema" xmlns:xs="http://www.w3.org/2001/XMLSchema" xmlns:p="http://schemas.microsoft.com/office/2006/metadata/properties" xmlns:ns3="771c9289-4645-46b0-8c6c-69c61db73840" xmlns:ns4="10877315-c751-4b34-93ed-7dd28d5a7562" targetNamespace="http://schemas.microsoft.com/office/2006/metadata/properties" ma:root="true" ma:fieldsID="ca953a90e01e014f6d5a16f833275845" ns3:_="" ns4:_="">
     <xsd:import namespace="771c9289-4645-46b0-8c6c-69c61db73840"/>
@@ -7194,26 +7222,32 @@
 </ct:contentTypeSchema>
 </file>
 
-<file path=customXml/item2.xml><?xml version="1.0" encoding="utf-8"?>
-<?mso-contentType ?>
-<FormTemplates xmlns="http://schemas.microsoft.com/sharepoint/v3/contenttype/forms">
-  <Display>DocumentLibraryForm</Display>
-  <Edit>DocumentLibraryForm</Edit>
-  <New>DocumentLibraryForm</New>
-</FormTemplates>
+<file path=customXml/itemProps1.xml><?xml version="1.0" encoding="utf-8"?>
+<ds:datastoreItem xmlns:ds="http://schemas.openxmlformats.org/officeDocument/2006/customXml" ds:itemID="{1857DA0C-4345-4CEA-8E19-F852E09004DD}">
+  <ds:schemaRefs>
+    <ds:schemaRef ds:uri="http://schemas.openxmlformats.org/officeDocument/2006/bibliography"/>
+  </ds:schemaRefs>
+</ds:datastoreItem>
 </file>
 
-<file path=customXml/item3.xml><?xml version="1.0" encoding="utf-8"?>
-<p:properties xmlns:p="http://schemas.microsoft.com/office/2006/metadata/properties" xmlns:xsi="http://www.w3.org/2001/XMLSchema-instance" xmlns:pc="http://schemas.microsoft.com/office/infopath/2007/PartnerControls">
-  <documentManagement/>
-</p:properties>
+<file path=customXml/itemProps2.xml><?xml version="1.0" encoding="utf-8"?>
+<ds:datastoreItem xmlns:ds="http://schemas.openxmlformats.org/officeDocument/2006/customXml" ds:itemID="{740918E7-7D08-4398-8B25-A35DE3EF66CC}">
+  <ds:schemaRefs>
+    <ds:schemaRef ds:uri="http://schemas.microsoft.com/office/2006/metadata/properties"/>
+    <ds:schemaRef ds:uri="http://schemas.microsoft.com/office/infopath/2007/PartnerControls"/>
+  </ds:schemaRefs>
+</ds:datastoreItem>
 </file>
 
-<file path=customXml/item4.xml><?xml version="1.0" encoding="utf-8"?>
-<b:Sources xmlns:b="http://schemas.openxmlformats.org/officeDocument/2006/bibliography" xmlns="http://schemas.openxmlformats.org/officeDocument/2006/bibliography" SelectedStyle="\APASixthEditionOfficeOnline.xsl" StyleName="APA" Version="6"/>
+<file path=customXml/itemProps3.xml><?xml version="1.0" encoding="utf-8"?>
+<ds:datastoreItem xmlns:ds="http://schemas.openxmlformats.org/officeDocument/2006/customXml" ds:itemID="{ADBF0793-A9D0-4A88-AA99-0898876B5072}">
+  <ds:schemaRefs>
+    <ds:schemaRef ds:uri="http://schemas.microsoft.com/sharepoint/v3/contenttype/forms"/>
+  </ds:schemaRefs>
+</ds:datastoreItem>
 </file>
 
-<file path=customXml/itemProps1.xml><?xml version="1.0" encoding="utf-8"?>
+<file path=customXml/itemProps4.xml><?xml version="1.0" encoding="utf-8"?>
 <ds:datastoreItem xmlns:ds="http://schemas.openxmlformats.org/officeDocument/2006/customXml" ds:itemID="{EFCDF5B0-C8BB-4183-B0B7-DD73CDB7C28B}">
   <ds:schemaRefs>
     <ds:schemaRef ds:uri="http://schemas.microsoft.com/office/2006/metadata/contentType"/>
@@ -7230,29 +7264,4 @@
     <ds:schemaRef ds:uri="http://schemas.microsoft.com/internal/obd"/>
   </ds:schemaRefs>
 </ds:datastoreItem>
-</file>
-
-<file path=customXml/itemProps2.xml><?xml version="1.0" encoding="utf-8"?>
-<ds:datastoreItem xmlns:ds="http://schemas.openxmlformats.org/officeDocument/2006/customXml" ds:itemID="{ADBF0793-A9D0-4A88-AA99-0898876B5072}">
-  <ds:schemaRefs>
-    <ds:schemaRef ds:uri="http://schemas.microsoft.com/sharepoint/v3/contenttype/forms"/>
-  </ds:schemaRefs>
-</ds:datastoreItem>
-</file>
-
-<file path=customXml/itemProps3.xml><?xml version="1.0" encoding="utf-8"?>
-<ds:datastoreItem xmlns:ds="http://schemas.openxmlformats.org/officeDocument/2006/customXml" ds:itemID="{740918E7-7D08-4398-8B25-A35DE3EF66CC}">
-  <ds:schemaRefs>
-    <ds:schemaRef ds:uri="http://schemas.microsoft.com/office/2006/metadata/properties"/>
-    <ds:schemaRef ds:uri="http://schemas.microsoft.com/office/infopath/2007/PartnerControls"/>
-  </ds:schemaRefs>
-</ds:datastoreItem>
-</file>
-
-<file path=customXml/itemProps4.xml><?xml version="1.0" encoding="utf-8"?>
-<ds:datastoreItem xmlns:ds="http://schemas.openxmlformats.org/officeDocument/2006/customXml" ds:itemID="{1857DA0C-4345-4CEA-8E19-F852E09004DD}">
-  <ds:schemaRefs>
-    <ds:schemaRef ds:uri="http://schemas.openxmlformats.org/officeDocument/2006/bibliography"/>
-  </ds:schemaRefs>
-</ds:datastoreItem>
 </file>
</xml_diff>